<commit_message>
Important: Changed title page to note that nothing in the document is up to date.
</commit_message>
<xml_diff>
--- a/docs/LANDIS-II Base Hurricane v0.1 User Guide.docx
+++ b/docs/LANDIS-II Base Hurricane v0.1 User Guide.docx
@@ -10,19 +10,39 @@
       <w:r>
         <w:t xml:space="preserve">LANDIS-II </w:t>
       </w:r>
-      <w:fldSimple w:instr=" DOCPROPERTY  &quot;Extension Name&quot;  \* MERGEFORMAT ">
-        <w:r>
-          <w:t>Base Hurricane</w:t>
-        </w:r>
-      </w:fldSimple>
+      <w:r>
+        <w:fldChar w:fldCharType="begin"/>
+      </w:r>
+      <w:r>
+        <w:instrText xml:space="preserve"> DOCPROPERTY  "Extension Name"  \* MERGEFORMAT </w:instrText>
+      </w:r>
+      <w:r>
+        <w:fldChar w:fldCharType="separate"/>
+      </w:r>
+      <w:r>
+        <w:t>Base Hurricane</w:t>
+      </w:r>
+      <w:r>
+        <w:fldChar w:fldCharType="end"/>
+      </w:r>
       <w:r>
         <w:t xml:space="preserve"> v</w:t>
       </w:r>
-      <w:fldSimple w:instr=" DOCPROPERTY  &quot;Extension Version&quot;  \* MERGEFORMAT ">
-        <w:r>
-          <w:t>3.0</w:t>
-        </w:r>
-      </w:fldSimple>
+      <w:r>
+        <w:fldChar w:fldCharType="begin"/>
+      </w:r>
+      <w:r>
+        <w:instrText xml:space="preserve"> DOCPROPERTY  "Extension Version"  \* MERGEFORMAT </w:instrText>
+      </w:r>
+      <w:r>
+        <w:fldChar w:fldCharType="separate"/>
+      </w:r>
+      <w:r>
+        <w:t>3.0</w:t>
+      </w:r>
+      <w:r>
+        <w:fldChar w:fldCharType="end"/>
+      </w:r>
     </w:p>
     <w:p>
       <w:pPr>
@@ -72,7 +92,7 @@
           <w:sz w:val="24"/>
           <w:szCs w:val="24"/>
         </w:rPr>
-        <w:t>James B. Domingo</w:t>
+        <w:t>Paul Schrum</w:t>
       </w:r>
     </w:p>
     <w:p>
@@ -135,7 +155,34 @@
           <w:sz w:val="24"/>
           <w:szCs w:val="24"/>
         </w:rPr>
-        <w:t>July 30, 2018</w:t>
+        <w:t>July</w:t>
+      </w:r>
+      <w:r>
+        <w:rPr>
+          <w:rFonts w:ascii="Times New Roman" w:eastAsia="Times New Roman" w:hAnsi="Times New Roman" w:cs="Times New Roman"/>
+          <w:noProof/>
+          <w:sz w:val="24"/>
+          <w:szCs w:val="24"/>
+        </w:rPr>
+        <w:t xml:space="preserve"> 2</w:t>
+      </w:r>
+      <w:r>
+        <w:rPr>
+          <w:rFonts w:ascii="Times New Roman" w:eastAsia="Times New Roman" w:hAnsi="Times New Roman" w:cs="Times New Roman"/>
+          <w:noProof/>
+          <w:sz w:val="24"/>
+          <w:szCs w:val="24"/>
+        </w:rPr>
+        <w:t>3</w:t>
+      </w:r>
+      <w:r>
+        <w:rPr>
+          <w:rFonts w:ascii="Times New Roman" w:eastAsia="Times New Roman" w:hAnsi="Times New Roman" w:cs="Times New Roman"/>
+          <w:noProof/>
+          <w:sz w:val="24"/>
+          <w:szCs w:val="24"/>
+        </w:rPr>
+        <w:t>, 2019</w:t>
       </w:r>
       <w:r>
         <w:rPr>
@@ -154,6 +201,24 @@
           <w:iCs/>
         </w:rPr>
       </w:pPr>
+    </w:p>
+    <w:p>
+      <w:pPr>
+        <w:jc w:val="center"/>
+        <w:rPr>
+          <w:i/>
+          <w:iCs/>
+        </w:rPr>
+      </w:pPr>
+      <w:r>
+        <w:rPr>
+          <w:i/>
+          <w:iCs/>
+        </w:rPr>
+        <w:t>Preliminary. Do Not Use as of July 23, 2019</w:t>
+      </w:r>
+      <w:bookmarkStart w:id="1" w:name="_GoBack"/>
+      <w:bookmarkEnd w:id="1"/>
     </w:p>
     <w:p>
       <w:pPr>
@@ -445,21 +510,7 @@
             <w:rStyle w:val="Hyperlink"/>
             <w:noProof/>
           </w:rPr>
-          <w:t>Wind Rotation Pe</w:t>
-        </w:r>
-        <w:r>
-          <w:rPr>
-            <w:rStyle w:val="Hyperlink"/>
-            <w:noProof/>
-          </w:rPr>
-          <w:t>r</w:t>
-        </w:r>
-        <w:r>
-          <w:rPr>
-            <w:rStyle w:val="Hyperlink"/>
-            <w:noProof/>
-          </w:rPr>
-          <w:t>iod (WRP)</w:t>
+          <w:t>Wind Rotation Period (WRP)</w:t>
         </w:r>
         <w:r>
           <w:rPr>
@@ -3467,15 +3518,15 @@
       <w:pPr>
         <w:pStyle w:val="Heading1"/>
       </w:pPr>
-      <w:bookmarkStart w:id="1" w:name="_Toc102232953"/>
-      <w:bookmarkStart w:id="2" w:name="_Toc520718387"/>
+      <w:bookmarkStart w:id="2" w:name="_Toc102232953"/>
+      <w:bookmarkStart w:id="3" w:name="_Toc520718387"/>
       <w:r>
         <w:lastRenderedPageBreak/>
         <w:t>Introduction</w:t>
       </w:r>
       <w:bookmarkEnd w:id="0"/>
-      <w:bookmarkEnd w:id="1"/>
       <w:bookmarkEnd w:id="2"/>
+      <w:bookmarkEnd w:id="3"/>
     </w:p>
     <w:p>
       <w:pPr>
@@ -3593,16 +3644,16 @@
       <w:pPr>
         <w:pStyle w:val="Heading2"/>
       </w:pPr>
-      <w:bookmarkStart w:id="3" w:name="_Toc102232954"/>
-      <w:bookmarkStart w:id="4" w:name="_Toc520718388"/>
+      <w:bookmarkStart w:id="4" w:name="_Toc102232954"/>
+      <w:bookmarkStart w:id="5" w:name="_Toc520718388"/>
       <w:r>
         <w:t>Hurricane</w:t>
       </w:r>
       <w:r>
         <w:t xml:space="preserve"> Disturbances</w:t>
       </w:r>
-      <w:bookmarkEnd w:id="3"/>
       <w:bookmarkEnd w:id="4"/>
+      <w:bookmarkEnd w:id="5"/>
     </w:p>
     <w:p>
       <w:pPr>
@@ -3658,13 +3709,11 @@
       <w:pPr>
         <w:pStyle w:val="Heading2"/>
       </w:pPr>
-      <w:bookmarkStart w:id="5" w:name="_Toc520718389"/>
-      <w:bookmarkStart w:id="6" w:name="_GoBack"/>
+      <w:bookmarkStart w:id="6" w:name="_Toc520718389"/>
+      <w:r>
+        <w:t>Wind Rotation Period (WRP)</w:t>
+      </w:r>
       <w:bookmarkEnd w:id="6"/>
-      <w:r>
-        <w:t>Wind Rotation Period (WRP)</w:t>
-      </w:r>
-      <w:bookmarkEnd w:id="5"/>
     </w:p>
     <w:p>
       <w:pPr>
@@ -3699,7 +3748,7 @@
           <w:sz w:val="24"/>
           <w:szCs w:val="24"/>
         </w:rPr>
-        <w:object w:dxaOrig="4680" w:dyaOrig="660">
+        <w:object w:dxaOrig="4680" w:dyaOrig="660" w14:anchorId="0BBF2083">
           <v:shapetype id="_x0000_t75" coordsize="21600,21600" o:spt="75" o:preferrelative="t" path="m@4@5l@4@11@9@11@9@5xe" filled="f" stroked="f">
             <v:stroke joinstyle="miter"/>
             <v:formulas>
@@ -3722,7 +3771,7 @@
           <v:shape id="_x0000_i1025" type="#_x0000_t75" style="width:234pt;height:33pt" o:ole="">
             <v:imagedata r:id="rId9" o:title=""/>
           </v:shape>
-          <o:OLEObject Type="Embed" ProgID="Equation.3" ShapeID="_x0000_i1025" DrawAspect="Content" ObjectID="_1619960268" r:id="rId10"/>
+          <o:OLEObject Type="Embed" ProgID="Equation.3" ShapeID="_x0000_i1025" DrawAspect="Content" ObjectID="_1625390342" r:id="rId10"/>
         </w:object>
       </w:r>
       <w:r>
@@ -3905,18 +3954,8 @@
           <w:sz w:val="24"/>
           <w:szCs w:val="24"/>
         </w:rPr>
-        <w:t xml:space="preserve">minimum wind size (hectares), </w:t>
-      </w:r>
-      <w:proofErr w:type="spellStart"/>
-      <w:r>
-        <w:rPr>
-          <w:rFonts w:ascii="Times New Roman" w:hAnsi="Times New Roman" w:cs="Times New Roman"/>
-          <w:sz w:val="24"/>
-          <w:szCs w:val="24"/>
-        </w:rPr>
-        <w:t>MinWS</w:t>
-      </w:r>
-      <w:proofErr w:type="spellEnd"/>
+        <w:t>minimum wind size (hectares), MinWS</w:t>
+      </w:r>
     </w:p>
     <w:p>
       <w:pPr>
@@ -3933,18 +3972,8 @@
           <w:sz w:val="24"/>
           <w:szCs w:val="24"/>
         </w:rPr>
-        <w:t xml:space="preserve">maximum wind size (hectares), </w:t>
-      </w:r>
-      <w:proofErr w:type="spellStart"/>
-      <w:r>
-        <w:rPr>
-          <w:rFonts w:ascii="Times New Roman" w:hAnsi="Times New Roman" w:cs="Times New Roman"/>
-          <w:sz w:val="24"/>
-          <w:szCs w:val="24"/>
-        </w:rPr>
-        <w:t>MaxWS</w:t>
-      </w:r>
-      <w:proofErr w:type="spellEnd"/>
+        <w:t>maximum wind size (hectares), MaxWS</w:t>
+      </w:r>
     </w:p>
     <w:p>
       <w:pPr>
@@ -3961,18 +3990,8 @@
           <w:sz w:val="24"/>
           <w:szCs w:val="24"/>
         </w:rPr>
-        <w:t xml:space="preserve">mean wind size (hectares), </w:t>
-      </w:r>
-      <w:proofErr w:type="spellStart"/>
-      <w:r>
-        <w:rPr>
-          <w:rFonts w:ascii="Times New Roman" w:hAnsi="Times New Roman" w:cs="Times New Roman"/>
-          <w:sz w:val="24"/>
-          <w:szCs w:val="24"/>
-        </w:rPr>
-        <w:t>MeanWS</w:t>
-      </w:r>
-      <w:proofErr w:type="spellEnd"/>
+        <w:t>mean wind size (hectares), MeanWS</w:t>
+      </w:r>
     </w:p>
     <w:p>
       <w:pPr>
@@ -3989,25 +4008,7 @@
           <w:sz w:val="24"/>
           <w:szCs w:val="24"/>
         </w:rPr>
-        <w:t xml:space="preserve">The wind event size is a random number generated using a negative exponential distribution whose mean is </w:t>
-      </w:r>
-      <w:proofErr w:type="spellStart"/>
-      <w:r>
-        <w:rPr>
-          <w:rFonts w:ascii="Times New Roman" w:hAnsi="Times New Roman" w:cs="Times New Roman"/>
-          <w:sz w:val="24"/>
-          <w:szCs w:val="24"/>
-        </w:rPr>
-        <w:t>MeanWS</w:t>
-      </w:r>
-      <w:proofErr w:type="spellEnd"/>
-      <w:r>
-        <w:rPr>
-          <w:rFonts w:ascii="Times New Roman" w:hAnsi="Times New Roman" w:cs="Times New Roman"/>
-          <w:sz w:val="24"/>
-          <w:szCs w:val="24"/>
-        </w:rPr>
-        <w:t>.</w:t>
+        <w:t>The wind event size is a random number generated using a negative exponential distribution whose mean is MeanWS.</w:t>
       </w:r>
     </w:p>
     <w:p>
@@ -4025,25 +4026,7 @@
           <w:sz w:val="24"/>
           <w:szCs w:val="24"/>
         </w:rPr>
-        <w:t xml:space="preserve">size generated = random E( </w:t>
-      </w:r>
-      <w:proofErr w:type="spellStart"/>
-      <w:r>
-        <w:rPr>
-          <w:rFonts w:ascii="Times New Roman" w:hAnsi="Times New Roman" w:cs="Times New Roman"/>
-          <w:sz w:val="24"/>
-          <w:szCs w:val="24"/>
-        </w:rPr>
-        <w:t>MeanWS</w:t>
-      </w:r>
-      <w:proofErr w:type="spellEnd"/>
-      <w:r>
-        <w:rPr>
-          <w:rFonts w:ascii="Times New Roman" w:hAnsi="Times New Roman" w:cs="Times New Roman"/>
-          <w:sz w:val="24"/>
-          <w:szCs w:val="24"/>
-        </w:rPr>
-        <w:t xml:space="preserve"> )</w:t>
+        <w:t>size generated = random E( MeanWS )</w:t>
       </w:r>
     </w:p>
     <w:p>
@@ -4113,43 +4096,7 @@
           <w:sz w:val="24"/>
           <w:szCs w:val="24"/>
         </w:rPr>
-        <w:t>If the generated size lies outside the range [</w:t>
-      </w:r>
-      <w:proofErr w:type="spellStart"/>
-      <w:r>
-        <w:rPr>
-          <w:rFonts w:ascii="Times New Roman" w:hAnsi="Times New Roman" w:cs="Times New Roman"/>
-          <w:sz w:val="24"/>
-          <w:szCs w:val="24"/>
-        </w:rPr>
-        <w:t>MinWS</w:t>
-      </w:r>
-      <w:proofErr w:type="spellEnd"/>
-      <w:r>
-        <w:rPr>
-          <w:rFonts w:ascii="Times New Roman" w:hAnsi="Times New Roman" w:cs="Times New Roman"/>
-          <w:sz w:val="24"/>
-          <w:szCs w:val="24"/>
-        </w:rPr>
-        <w:t xml:space="preserve">, </w:t>
-      </w:r>
-      <w:proofErr w:type="spellStart"/>
-      <w:r>
-        <w:rPr>
-          <w:rFonts w:ascii="Times New Roman" w:hAnsi="Times New Roman" w:cs="Times New Roman"/>
-          <w:sz w:val="24"/>
-          <w:szCs w:val="24"/>
-        </w:rPr>
-        <w:t>MaxWS</w:t>
-      </w:r>
-      <w:proofErr w:type="spellEnd"/>
-      <w:r>
-        <w:rPr>
-          <w:rFonts w:ascii="Times New Roman" w:hAnsi="Times New Roman" w:cs="Times New Roman"/>
-          <w:sz w:val="24"/>
-          <w:szCs w:val="24"/>
-        </w:rPr>
-        <w:t>], it is clipped to the nearest end of the range.</w:t>
+        <w:t>If the generated size lies outside the range [MinWS, MaxWS], it is clipped to the nearest end of the range.</w:t>
       </w:r>
     </w:p>
     <w:p>
@@ -4168,7 +4115,7 @@
         <mc:AlternateContent>
           <mc:Choice Requires="wps">
             <w:drawing>
-              <wp:anchor distT="0" distB="0" distL="114300" distR="114300" simplePos="0" relativeHeight="251658240" behindDoc="0" locked="0" layoutInCell="1" allowOverlap="1" wp14:anchorId="67176E8F" wp14:editId="08F94702">
+              <wp:anchor distT="0" distB="0" distL="114300" distR="114300" simplePos="0" relativeHeight="251658240" behindDoc="0" locked="0" layoutInCell="1" allowOverlap="1" wp14:anchorId="3E4F0ACC" wp14:editId="795DF957">
                 <wp:simplePos x="0" y="0"/>
                 <wp:positionH relativeFrom="column">
                   <wp:posOffset>1543685</wp:posOffset>
@@ -4264,12 +4211,8 @@
       </w:r>
       <w:r>
         <w:tab/>
-      </w:r>
-      <w:proofErr w:type="spellStart"/>
-      <w:r>
         <w:t>MinWS</w:t>
       </w:r>
-      <w:proofErr w:type="spellEnd"/>
       <w:r>
         <w:tab/>
         <w:t>if size</w:t>
@@ -4281,13 +4224,8 @@
         <w:t xml:space="preserve"> generated</w:t>
       </w:r>
       <w:r>
-        <w:t xml:space="preserve"> &lt; </w:t>
-      </w:r>
-      <w:proofErr w:type="spellStart"/>
-      <w:r>
-        <w:t>MinWS</w:t>
-      </w:r>
-      <w:proofErr w:type="spellEnd"/>
+        <w:t xml:space="preserve"> &lt; MinWS</w:t>
+      </w:r>
     </w:p>
     <w:p>
       <w:pPr>
@@ -4303,12 +4241,8 @@
       </w:r>
       <w:r>
         <w:tab/>
-      </w:r>
-      <w:proofErr w:type="spellStart"/>
-      <w:r>
         <w:t>MaxWS</w:t>
       </w:r>
-      <w:proofErr w:type="spellEnd"/>
       <w:r>
         <w:tab/>
         <w:t>if size</w:t>
@@ -4320,13 +4254,8 @@
         <w:t xml:space="preserve"> generated</w:t>
       </w:r>
       <w:r>
-        <w:t xml:space="preserve"> &gt; </w:t>
-      </w:r>
-      <w:proofErr w:type="spellStart"/>
-      <w:r>
-        <w:t>MaxWS</w:t>
-      </w:r>
-      <w:proofErr w:type="spellEnd"/>
+        <w:t xml:space="preserve"> &gt; MaxWS</w:t>
+      </w:r>
     </w:p>
     <w:p>
       <w:pPr>
@@ -4645,25 +4574,7 @@
           <w:sz w:val="24"/>
           <w:szCs w:val="24"/>
         </w:rPr>
-        <w:t>The probability of spread to each neighbor type (</w:t>
-      </w:r>
-      <w:proofErr w:type="spellStart"/>
-      <w:r>
-        <w:rPr>
-          <w:rFonts w:ascii="Times New Roman" w:hAnsi="Times New Roman" w:cs="Times New Roman"/>
-          <w:sz w:val="24"/>
-          <w:szCs w:val="24"/>
-        </w:rPr>
-        <w:t>Pn</w:t>
-      </w:r>
-      <w:proofErr w:type="spellEnd"/>
-      <w:r>
-        <w:rPr>
-          <w:rFonts w:ascii="Times New Roman" w:hAnsi="Times New Roman" w:cs="Times New Roman"/>
-          <w:sz w:val="24"/>
-          <w:szCs w:val="24"/>
-        </w:rPr>
-        <w:t>) is:</w:t>
+        <w:t>The probability of spread to each neighbor type (Pn) is:</w:t>
       </w:r>
     </w:p>
     <w:p>
@@ -4681,25 +4592,7 @@
           <w:sz w:val="24"/>
           <w:szCs w:val="24"/>
         </w:rPr>
-        <w:t xml:space="preserve">(A) Trailing neighbors.  </w:t>
-      </w:r>
-      <w:proofErr w:type="spellStart"/>
-      <w:r>
-        <w:rPr>
-          <w:rFonts w:ascii="Times New Roman" w:hAnsi="Times New Roman" w:cs="Times New Roman"/>
-          <w:sz w:val="24"/>
-          <w:szCs w:val="24"/>
-        </w:rPr>
-        <w:t>Pn</w:t>
-      </w:r>
-      <w:proofErr w:type="spellEnd"/>
-      <w:r>
-        <w:rPr>
-          <w:rFonts w:ascii="Times New Roman" w:hAnsi="Times New Roman" w:cs="Times New Roman"/>
-          <w:sz w:val="24"/>
-          <w:szCs w:val="24"/>
-        </w:rPr>
-        <w:t xml:space="preserve"> = [(4 – wind speed) / 8 * (1 – wind speed)]</w:t>
+        <w:t>(A) Trailing neighbors.  Pn = [(4 – wind speed) / 8 * (1 – wind speed)]</w:t>
       </w:r>
     </w:p>
     <w:p>
@@ -4717,25 +4610,7 @@
           <w:sz w:val="24"/>
           <w:szCs w:val="24"/>
         </w:rPr>
-        <w:t xml:space="preserve">(B) Lateral neighbors.  </w:t>
-      </w:r>
-      <w:proofErr w:type="spellStart"/>
-      <w:r>
-        <w:rPr>
-          <w:rFonts w:ascii="Times New Roman" w:hAnsi="Times New Roman" w:cs="Times New Roman"/>
-          <w:sz w:val="24"/>
-          <w:szCs w:val="24"/>
-        </w:rPr>
-        <w:t>Pn</w:t>
-      </w:r>
-      <w:proofErr w:type="spellEnd"/>
-      <w:r>
-        <w:rPr>
-          <w:rFonts w:ascii="Times New Roman" w:hAnsi="Times New Roman" w:cs="Times New Roman"/>
-          <w:sz w:val="24"/>
-          <w:szCs w:val="24"/>
-        </w:rPr>
-        <w:t xml:space="preserve"> = [(4 – wind speed) / 8]</w:t>
+        <w:t>(B) Lateral neighbors.  Pn = [(4 – wind speed) / 8]</w:t>
       </w:r>
     </w:p>
     <w:p>
@@ -4753,25 +4628,7 @@
           <w:sz w:val="24"/>
           <w:szCs w:val="24"/>
         </w:rPr>
-        <w:t xml:space="preserve">(C) Leading neighbors.  </w:t>
-      </w:r>
-      <w:proofErr w:type="spellStart"/>
-      <w:r>
-        <w:rPr>
-          <w:rFonts w:ascii="Times New Roman" w:hAnsi="Times New Roman" w:cs="Times New Roman"/>
-          <w:sz w:val="24"/>
-          <w:szCs w:val="24"/>
-        </w:rPr>
-        <w:t>Pn</w:t>
-      </w:r>
-      <w:proofErr w:type="spellEnd"/>
-      <w:r>
-        <w:rPr>
-          <w:rFonts w:ascii="Times New Roman" w:hAnsi="Times New Roman" w:cs="Times New Roman"/>
-          <w:sz w:val="24"/>
-          <w:szCs w:val="24"/>
-        </w:rPr>
-        <w:t xml:space="preserve"> = [(4 – wind speed) / 8 * (1 + wind speed)]</w:t>
+        <w:t>(C) Leading neighbors.  Pn = [(4 – wind speed) / 8 * (1 + wind speed)]</w:t>
       </w:r>
     </w:p>
     <w:p>
@@ -4789,25 +4646,7 @@
           <w:sz w:val="24"/>
           <w:szCs w:val="24"/>
         </w:rPr>
-        <w:t xml:space="preserve">(D) Farthest neighbor.  </w:t>
-      </w:r>
-      <w:proofErr w:type="spellStart"/>
-      <w:r>
-        <w:rPr>
-          <w:rFonts w:ascii="Times New Roman" w:hAnsi="Times New Roman" w:cs="Times New Roman"/>
-          <w:sz w:val="24"/>
-          <w:szCs w:val="24"/>
-        </w:rPr>
-        <w:t>Pn</w:t>
-      </w:r>
-      <w:proofErr w:type="spellEnd"/>
-      <w:r>
-        <w:rPr>
-          <w:rFonts w:ascii="Times New Roman" w:hAnsi="Times New Roman" w:cs="Times New Roman"/>
-          <w:sz w:val="24"/>
-          <w:szCs w:val="24"/>
-        </w:rPr>
-        <w:t xml:space="preserve"> = wind speed.</w:t>
+        <w:t>(D) Farthest neighbor.  Pn = wind speed.</w:t>
       </w:r>
     </w:p>
     <w:p>
@@ -4843,25 +4682,7 @@
           <w:sz w:val="24"/>
           <w:szCs w:val="24"/>
         </w:rPr>
-        <w:t xml:space="preserve">random U(0, 1) site ≤ </w:t>
-      </w:r>
-      <w:proofErr w:type="spellStart"/>
-      <w:r>
-        <w:rPr>
-          <w:rFonts w:ascii="Times New Roman" w:hAnsi="Times New Roman" w:cs="Times New Roman"/>
-          <w:sz w:val="24"/>
-          <w:szCs w:val="24"/>
-        </w:rPr>
-        <w:t>Pn</w:t>
-      </w:r>
-      <w:proofErr w:type="spellEnd"/>
-      <w:r>
-        <w:rPr>
-          <w:rFonts w:ascii="Times New Roman" w:hAnsi="Times New Roman" w:cs="Times New Roman"/>
-          <w:sz w:val="24"/>
-          <w:szCs w:val="24"/>
-        </w:rPr>
-        <w:t xml:space="preserve">  </w:t>
+        <w:t xml:space="preserve">random U(0, 1) site ≤ Pn  </w:t>
       </w:r>
       <w:r>
         <w:rPr>
@@ -5676,23 +5497,13 @@
           <w:szCs w:val="24"/>
         </w:rPr>
       </w:pPr>
-      <w:proofErr w:type="spellStart"/>
-      <w:r>
-        <w:rPr>
-          <w:rFonts w:ascii="Times New Roman" w:hAnsi="Times New Roman" w:cs="Times New Roman"/>
-          <w:sz w:val="24"/>
-          <w:szCs w:val="24"/>
-        </w:rPr>
-        <w:t>Mladenoff</w:t>
-      </w:r>
-      <w:proofErr w:type="spellEnd"/>
-      <w:r>
-        <w:rPr>
-          <w:rFonts w:ascii="Times New Roman" w:hAnsi="Times New Roman" w:cs="Times New Roman"/>
-          <w:sz w:val="24"/>
-          <w:szCs w:val="24"/>
-        </w:rPr>
-        <w:t>, David J., and Hong S. He. "Design, behavior and application of LANDIS, an object-oriented model of forest landscape disturbance and succession." Spatial modeling of forest landscape change: approaches and applications. Cambridge University Press, Cambridge, UK (1999): 125-162.</w:t>
+      <w:r>
+        <w:rPr>
+          <w:rFonts w:ascii="Times New Roman" w:hAnsi="Times New Roman" w:cs="Times New Roman"/>
+          <w:sz w:val="24"/>
+          <w:szCs w:val="24"/>
+        </w:rPr>
+        <w:t>Mladenoff, David J., and Hong S. He. "Design, behavior and application of LANDIS, an object-oriented model of forest landscape disturbance and succession." Spatial modeling of forest landscape change: approaches and applications. Cambridge University Press, Cambridge, UK (1999): 125-162.</w:t>
       </w:r>
     </w:p>
     <w:p>
@@ -5778,7 +5589,6 @@
       <w:bookmarkStart w:id="28" w:name="_Toc133386213"/>
       <w:bookmarkStart w:id="29" w:name="_Toc133907148"/>
       <w:bookmarkStart w:id="30" w:name="_Toc520718404"/>
-      <w:proofErr w:type="spellStart"/>
       <w:r>
         <w:t>LandisData</w:t>
       </w:r>
@@ -5786,7 +5596,6 @@
       <w:bookmarkEnd w:id="28"/>
       <w:bookmarkEnd w:id="29"/>
       <w:bookmarkEnd w:id="30"/>
-      <w:proofErr w:type="spellEnd"/>
     </w:p>
     <w:p>
       <w:pPr>
@@ -6385,25 +6194,7 @@
           <w:sz w:val="24"/>
           <w:szCs w:val="24"/>
         </w:rPr>
-        <w:t xml:space="preserve"> is "</w:t>
-      </w:r>
-      <w:proofErr w:type="spellStart"/>
-      <w:r>
-        <w:rPr>
-          <w:rFonts w:ascii="Times New Roman" w:hAnsi="Times New Roman" w:cs="Times New Roman"/>
-          <w:sz w:val="24"/>
-          <w:szCs w:val="24"/>
-        </w:rPr>
-        <w:t>WindSeverities</w:t>
-      </w:r>
-      <w:proofErr w:type="spellEnd"/>
-      <w:r>
-        <w:rPr>
-          <w:rFonts w:ascii="Times New Roman" w:hAnsi="Times New Roman" w:cs="Times New Roman"/>
-          <w:sz w:val="24"/>
-          <w:szCs w:val="24"/>
-        </w:rPr>
-        <w:t>".</w:t>
+        <w:t xml:space="preserve"> is "WindSeverities".</w:t>
       </w:r>
     </w:p>
     <w:p>
@@ -6733,14 +6524,12 @@
         <w:pStyle w:val="Heading2"/>
       </w:pPr>
       <w:bookmarkStart w:id="58" w:name="_Toc520718417"/>
-      <w:proofErr w:type="spellStart"/>
       <w:r>
         <w:lastRenderedPageBreak/>
         <w:t>MapNames</w:t>
       </w:r>
       <w:bookmarkEnd w:id="57"/>
       <w:bookmarkEnd w:id="58"/>
-      <w:proofErr w:type="spellEnd"/>
     </w:p>
     <w:p>
       <w:pPr>
@@ -6862,13 +6651,11 @@
       </w:pPr>
       <w:bookmarkStart w:id="59" w:name="_Toc133907171"/>
       <w:bookmarkStart w:id="60" w:name="_Toc520718418"/>
-      <w:proofErr w:type="spellStart"/>
       <w:r>
         <w:t>LogFile</w:t>
       </w:r>
       <w:bookmarkEnd w:id="59"/>
       <w:bookmarkEnd w:id="60"/>
-      <w:proofErr w:type="spellEnd"/>
     </w:p>
     <w:p>
       <w:pPr>
@@ -7078,13 +6865,8 @@
       <w:pPr>
         <w:pStyle w:val="textinputfile"/>
       </w:pPr>
-      <w:proofErr w:type="spellStart"/>
-      <w:r>
-        <w:t>LandisData</w:t>
-      </w:r>
-      <w:proofErr w:type="spellEnd"/>
-      <w:r>
-        <w:t xml:space="preserve">  “</w:t>
+      <w:r>
+        <w:t>LandisData  “</w:t>
       </w:r>
       <w:r>
         <w:t>Base Hurricane</w:t>
@@ -7140,23 +6922,7 @@
         <w:pStyle w:val="textinputfile"/>
       </w:pPr>
       <w:r>
-        <w:t xml:space="preserve">&gt;&gt; Ecoregion  Size  </w:t>
-      </w:r>
-      <w:proofErr w:type="spellStart"/>
-      <w:r>
-        <w:t>Size</w:t>
-      </w:r>
-      <w:proofErr w:type="spellEnd"/>
-      <w:r>
-        <w:t xml:space="preserve">  </w:t>
-      </w:r>
-      <w:proofErr w:type="spellStart"/>
-      <w:r>
-        <w:t>Size</w:t>
-      </w:r>
-      <w:proofErr w:type="spellEnd"/>
-      <w:r>
-        <w:t xml:space="preserve">  Period</w:t>
+        <w:t>&gt;&gt; Ecoregion  Size  Size  Size  Period</w:t>
       </w:r>
     </w:p>
     <w:p>
@@ -7213,11 +6979,9 @@
       <w:pPr>
         <w:pStyle w:val="textinputfile"/>
       </w:pPr>
-      <w:proofErr w:type="spellStart"/>
       <w:r>
         <w:t>WindSeverities</w:t>
       </w:r>
-      <w:proofErr w:type="spellEnd"/>
     </w:p>
     <w:p>
       <w:pPr>
@@ -7297,31 +7061,16 @@
       <w:pPr>
         <w:pStyle w:val="textinputfile"/>
       </w:pPr>
-      <w:proofErr w:type="spellStart"/>
-      <w:r>
-        <w:t>MapNames</w:t>
-      </w:r>
-      <w:proofErr w:type="spellEnd"/>
-      <w:r>
-        <w:t xml:space="preserve">  wind/severity-{timestep}.</w:t>
-      </w:r>
-      <w:proofErr w:type="spellStart"/>
-      <w:r>
-        <w:t>img</w:t>
-      </w:r>
-      <w:proofErr w:type="spellEnd"/>
+      <w:r>
+        <w:t>MapNames  wind/severity-{timestep}.img</w:t>
+      </w:r>
     </w:p>
     <w:p>
       <w:pPr>
         <w:pStyle w:val="textinputfile"/>
       </w:pPr>
-      <w:proofErr w:type="spellStart"/>
-      <w:r>
-        <w:t>LogFile</w:t>
-      </w:r>
-      <w:proofErr w:type="spellEnd"/>
-      <w:r>
-        <w:t xml:space="preserve">   wind/log.csv</w:t>
+      <w:r>
+        <w:t>LogFile   wind/log.csv</w:t>
       </w:r>
     </w:p>
     <w:p>
@@ -7478,19 +7227,39 @@
         <w:tab w:val="right" w:pos="9000"/>
       </w:tabs>
     </w:pPr>
-    <w:fldSimple w:instr=" DOCPROPERTY  &quot;Extension Name&quot;  \* MERGEFORMAT ">
-      <w:r>
-        <w:t>Base Hurricane</w:t>
-      </w:r>
-    </w:fldSimple>
+    <w:r>
+      <w:fldChar w:fldCharType="begin"/>
+    </w:r>
+    <w:r>
+      <w:instrText xml:space="preserve"> DOCPROPERTY  "Extension Name"  \* MERGEFORMAT </w:instrText>
+    </w:r>
+    <w:r>
+      <w:fldChar w:fldCharType="separate"/>
+    </w:r>
+    <w:r>
+      <w:t>Base Hurricane</w:t>
+    </w:r>
+    <w:r>
+      <w:fldChar w:fldCharType="end"/>
+    </w:r>
     <w:r>
       <w:t xml:space="preserve"> v</w:t>
     </w:r>
-    <w:fldSimple w:instr=" DOCPROPERTY  &quot;Extension Version&quot;  \* MERGEFORMAT ">
-      <w:r>
-        <w:t>3.0</w:t>
-      </w:r>
-    </w:fldSimple>
+    <w:r>
+      <w:fldChar w:fldCharType="begin"/>
+    </w:r>
+    <w:r>
+      <w:instrText xml:space="preserve"> DOCPROPERTY  "Extension Version"  \* MERGEFORMAT </w:instrText>
+    </w:r>
+    <w:r>
+      <w:fldChar w:fldCharType="separate"/>
+    </w:r>
+    <w:r>
+      <w:t>3.0</w:t>
+    </w:r>
+    <w:r>
+      <w:fldChar w:fldCharType="end"/>
+    </w:r>
     <w:r>
       <w:t xml:space="preserve"> </w:t>
     </w:r>
@@ -8243,6 +8012,7 @@
     <w:lsdException w:name="HTML Sample" w:semiHidden="1" w:unhideWhenUsed="1"/>
     <w:lsdException w:name="HTML Typewriter" w:semiHidden="1" w:unhideWhenUsed="1"/>
     <w:lsdException w:name="HTML Variable" w:semiHidden="1" w:unhideWhenUsed="1"/>
+    <w:lsdException w:name="Normal Table" w:semiHidden="1" w:unhideWhenUsed="1"/>
     <w:lsdException w:name="annotation subject" w:semiHidden="1" w:unhideWhenUsed="1"/>
     <w:lsdException w:name="No List" w:semiHidden="1" w:unhideWhenUsed="1"/>
     <w:lsdException w:name="Outline List 1" w:semiHidden="1" w:unhideWhenUsed="1"/>
@@ -8285,8 +8055,11 @@
     <w:lsdException w:name="Table Contemporary" w:semiHidden="1" w:unhideWhenUsed="1"/>
     <w:lsdException w:name="Table Elegant" w:semiHidden="1" w:unhideWhenUsed="1"/>
     <w:lsdException w:name="Table Professional" w:semiHidden="1" w:unhideWhenUsed="1"/>
+    <w:lsdException w:name="Table Subtle 1" w:semiHidden="1" w:unhideWhenUsed="1"/>
     <w:lsdException w:name="Table Subtle 2" w:semiHidden="1" w:unhideWhenUsed="1"/>
     <w:lsdException w:name="Table Web 1" w:semiHidden="1" w:unhideWhenUsed="1"/>
+    <w:lsdException w:name="Table Web 2" w:semiHidden="1" w:unhideWhenUsed="1"/>
+    <w:lsdException w:name="Table Web 3" w:semiHidden="1" w:unhideWhenUsed="1"/>
     <w:lsdException w:name="Balloon Text" w:semiHidden="1" w:unhideWhenUsed="1"/>
     <w:lsdException w:name="Table Grid" w:uiPriority="59"/>
     <w:lsdException w:name="Table Theme" w:semiHidden="1" w:unhideWhenUsed="1"/>
@@ -8514,7 +8287,7 @@
   <w:style w:type="paragraph" w:default="1" w:styleId="Normal">
     <w:name w:val="Normal"/>
     <w:qFormat/>
-    <w:rsid w:val="00021339"/>
+    <w:rsid w:val="00C14C7E"/>
     <w:pPr>
       <w:spacing w:after="0" w:line="259" w:lineRule="auto"/>
     </w:pPr>
@@ -8715,7 +8488,7 @@
     <w:uiPriority w:val="1"/>
     <w:semiHidden/>
     <w:unhideWhenUsed/>
-    <w:rsid w:val="00021339"/>
+    <w:rsid w:val="00C14C7E"/>
   </w:style>
   <w:style w:type="table" w:default="1" w:styleId="TableNormal">
     <w:name w:val="Normal Table"/>
@@ -8737,7 +8510,7 @@
     <w:uiPriority w:val="99"/>
     <w:semiHidden/>
     <w:unhideWhenUsed/>
-    <w:rsid w:val="00021339"/>
+    <w:rsid w:val="00C14C7E"/>
   </w:style>
   <w:style w:type="character" w:customStyle="1" w:styleId="Heading1Char">
     <w:name w:val="Heading 1 Char"/>
@@ -9115,7 +8888,7 @@
     <w:name w:val="Equation"/>
     <w:basedOn w:val="Normal"/>
     <w:qFormat/>
-    <w:rsid w:val="00021339"/>
+    <w:rsid w:val="00C14C7E"/>
     <w:pPr>
       <w:tabs>
         <w:tab w:val="center" w:pos="4320"/>
@@ -9764,7 +9537,7 @@
 </file>
 
 <file path=customXml/itemProps1.xml><?xml version="1.0" encoding="utf-8"?>
-<ds:datastoreItem xmlns:ds="http://schemas.openxmlformats.org/officeDocument/2006/customXml" ds:itemID="{9F508702-D6B3-425B-8ADC-3A593F0B75F5}">
+<ds:datastoreItem xmlns:ds="http://schemas.openxmlformats.org/officeDocument/2006/customXml" ds:itemID="{F56AF81E-B8E4-42F9-BB39-3E7C4CCEDF5F}">
   <ds:schemaRefs>
     <ds:schemaRef ds:uri="http://schemas.openxmlformats.org/officeDocument/2006/bibliography"/>
   </ds:schemaRefs>

</xml_diff>